<commit_message>
New translations email 10-1 [template] partner email – thank you email (without photos).docx (Arabic)
</commit_message>
<xml_diff>
--- a/public/email/crowdin/translations/ar/Email 10-1 [TEMPLATE] Partner email – thank you email (without photos).docx
+++ b/public/email/crowdin/translations/ar/Email 10-1 [TEMPLATE] Partner email – thank you email (without photos).docx
@@ -18,7 +18,7 @@
             <w:u w:val="single"/>
             <w:rtl/>
           </w:rPr>
-          <w:t>English</w:t>
+          <w:t>الإنجليزية</w:t>
         </w:r>
       </w:hyperlink>
       <w:r>
@@ -26,7 +26,7 @@
           <w:color w:val="ff0000"/>
           <w:rtl/>
         </w:rPr>
-        <w:t xml:space="preserve"> / Portuguese / French / Thai / Vietnamese / Spanish</w:t>
+        <w:t xml:space="preserve"> /البرتغالية/الفرنسية/التايلندية/الفيتنامية/الإسبانية</w:t>
       </w:r>
     </w:p>
     <w:p>
@@ -53,7 +53,7 @@
         <w:rPr>
           <w:rtl/>
         </w:rPr>
-        <w:t>English</w:t>
+        <w:t>الإنجليزية</w:t>
       </w:r>
     </w:p>
     <w:p>
@@ -108,7 +108,7 @@
                 <w:b w:val="1"/>
                 <w:rtl/>
               </w:rPr>
-              <w:t>Brief</w:t>
+              <w:t>المضمون</w:t>
             </w:r>
             <w:r>
               <w:rPr>
@@ -127,7 +127,7 @@
               <w:rPr>
                 <w:rtl/>
               </w:rPr>
-              <w:t xml:space="preserve">An email sent to partners who have attended the event. This email will include a photo gallery It will be sent via customer.io</w:t>
+              <w:t xml:space="preserve">تم إرسال بريد إلكتروني إلى الشركاء الذين حضروا الحدث. سيتضمن هذا البريد الإلكتروني معرض صور سيتم إرساله عبر customer.io</w:t>
             </w:r>
           </w:p>
           <w:p>
@@ -148,7 +148,7 @@
                 <w:b w:val="1"/>
                 <w:rtl/>
               </w:rPr>
-              <w:t xml:space="preserve">Target audience</w:t>
+              <w:t xml:space="preserve">الجمهور المستهدف</w:t>
             </w:r>
             <w:r>
               <w:rPr>
@@ -167,7 +167,7 @@
               <w:rPr>
                 <w:rtl/>
               </w:rPr>
-              <w:t xml:space="preserve">Event attendees</w:t>
+              <w:t xml:space="preserve">الحاضرون في الحدث</w:t>
             </w:r>
           </w:p>
         </w:tc>
@@ -187,20 +187,20 @@
           <w:b w:val="1"/>
           <w:rtl/>
         </w:rPr>
-        <w:t xml:space="preserve">Subject: </w:t>
-      </w:r>
-      <w:r>
-        <w:rPr>
-          <w:rtl/>
-        </w:rPr>
-        <w:t xml:space="preserve">Thank you for coming to </w:t>
+        <w:t xml:space="preserve">الموضوع: </w:t>
+      </w:r>
+      <w:r>
+        <w:rPr>
+          <w:rtl/>
+        </w:rPr>
+        <w:t xml:space="preserve">شكرًا لقدومك إلى </w:t>
       </w:r>
       <w:r>
         <w:rPr>
           <w:highlight w:val="yellow"/>
           <w:rtl/>
         </w:rPr>
-        <w:t xml:space="preserve">[EVENT NAME]</w:t>
+        <w:t xml:space="preserve">[اسم الحدث]</w:t>
       </w:r>
       <w:r>
         <w:rPr>
@@ -221,85 +221,85 @@
         <w:rPr>
           <w:rtl/>
         </w:rPr>
-        <w:t xml:space="preserve">You made our event a success! 🎉</w:t>
-      </w:r>
-    </w:p>
-    <w:p>
-      <w:pPr>
-        <w:bidi/>
-      </w:pPr>
-    </w:p>
-    <w:p>
-      <w:pPr>
-        <w:bidi/>
-      </w:pPr>
-      <w:r>
-        <w:rPr>
-          <w:rtl/>
-        </w:rPr>
-        <w:t xml:space="preserve">Hi </w:t>
+        <w:t xml:space="preserve">لقد ساهمت في نجاح هذا الحدث! 🎉</w:t>
+      </w:r>
+    </w:p>
+    <w:p>
+      <w:pPr>
+        <w:bidi/>
+      </w:pPr>
+    </w:p>
+    <w:p>
+      <w:pPr>
+        <w:bidi/>
+      </w:pPr>
+      <w:r>
+        <w:rPr>
+          <w:rtl/>
+        </w:rPr>
+        <w:t xml:space="preserve">مرحبًا </w:t>
       </w:r>
       <w:r>
         <w:rPr>
           <w:highlight w:val="yellow"/>
           <w:rtl/>
         </w:rPr>
-        <w:t xml:space="preserve">[PARTNER NAME]</w:t>
-      </w:r>
-      <w:r>
-        <w:rPr>
-          <w:rtl/>
-        </w:rPr>
-        <w:t xml:space="preserve">, </w:t>
-      </w:r>
-    </w:p>
-    <w:p>
-      <w:pPr>
-        <w:bidi/>
-      </w:pPr>
-    </w:p>
-    <w:p>
-      <w:pPr>
-        <w:bidi/>
-      </w:pPr>
-      <w:r>
-        <w:rPr>
-          <w:rtl/>
-        </w:rPr>
-        <w:t xml:space="preserve">Thank you for attending </w:t>
+        <w:t xml:space="preserve">[اسم الشريك]</w:t>
+      </w:r>
+      <w:r>
+        <w:rPr>
+          <w:rtl/>
+        </w:rPr>
+        <w:t xml:space="preserve">، </w:t>
+      </w:r>
+    </w:p>
+    <w:p>
+      <w:pPr>
+        <w:bidi/>
+      </w:pPr>
+    </w:p>
+    <w:p>
+      <w:pPr>
+        <w:bidi/>
+      </w:pPr>
+      <w:r>
+        <w:rPr>
+          <w:rtl/>
+        </w:rPr>
+        <w:t xml:space="preserve">شكرًا لحضورك </w:t>
       </w:r>
       <w:r>
         <w:rPr>
           <w:highlight w:val="yellow"/>
           <w:rtl/>
         </w:rPr>
-        <w:t xml:space="preserve">[EVENT NAME]</w:t>
-      </w:r>
-      <w:r>
-        <w:rPr>
-          <w:rtl/>
-        </w:rPr>
-        <w:t xml:space="preserve"> in </w:t>
+        <w:t xml:space="preserve">[اسم الحدث]</w:t>
+      </w:r>
+      <w:r>
+        <w:rPr>
+          <w:rtl/>
+        </w:rPr>
+        <w:t xml:space="preserve"> في </w:t>
       </w:r>
       <w:r>
         <w:rPr>
           <w:highlight w:val="yellow"/>
           <w:rtl/>
         </w:rPr>
-        <w:t>[CITY]</w:t>
-      </w:r>
-      <w:r>
-        <w:rPr>
-          <w:rtl/>
-        </w:rPr>
-        <w:t xml:space="preserve">, </w:t>
+        <w:t>[المدينة]</w:t>
+      </w:r>
+      <w:r>
+        <w:rPr>
+          <w:rtl/>
+        </w:rPr>
+        <w:t xml:space="preserve">، </w:t>
       </w:r>
       <w:r>
         <w:rPr>
           <w:highlight w:val="yellow"/>
           <w:rtl/>
         </w:rPr>
-        <w:t>[COUNTRY]</w:t>
+        <w:t>[البلد]</w:t>
       </w:r>
       <w:r>
         <w:rPr>

</xml_diff>